<commit_message>
Engenharia - execução dos casos de teste para fim da sessão e feedback do usuário.
</commit_message>
<xml_diff>
--- a/Engenharia/Engenharia de Testes/Funcionalidades/Fim de sessão e feedback ao usuário/[Geral] - Fim da sessão e feedback ao usuário gerente.docx
+++ b/Engenharia/Engenharia de Testes/Funcionalidades/Fim de sessão e feedback ao usuário/[Geral] - Fim da sessão e feedback ao usuário gerente.docx
@@ -6,9 +6,8 @@
       <w:tblPr>
         <w:tblStyle w:val="Tabelacomgrade"/>
         <w:tblpPr w:leftFromText="141" w:rightFromText="141" w:vertAnchor="page" w:horzAnchor="margin" w:tblpXSpec="center" w:tblpY="901"/>
-        <w:tblW w:w="10845" w:type="dxa"/>
+        <w:tblW w:w="10768" w:type="dxa"/>
         <w:jc w:val="center"/>
-        <w:tblInd w:w="0" w:type="dxa"/>
         <w:tblCellMar>
           <w:left w:w="98" w:type="dxa"/>
         </w:tblCellMar>
@@ -17,9 +16,9 @@
       <w:tblGrid>
         <w:gridCol w:w="475"/>
         <w:gridCol w:w="2872"/>
-        <w:gridCol w:w="3253"/>
+        <w:gridCol w:w="2885"/>
         <w:gridCol w:w="2758"/>
-        <w:gridCol w:w="1487"/>
+        <w:gridCol w:w="1778"/>
       </w:tblGrid>
       <w:tr>
         <w:trPr>
@@ -28,7 +27,7 @@
         </w:trPr>
         <w:tc>
           <w:tcPr>
-            <w:tcW w:w="10845" w:type="dxa"/>
+            <w:tcW w:w="10768" w:type="dxa"/>
             <w:gridSpan w:val="5"/>
             <w:shd w:val="clear" w:color="auto" w:fill="auto"/>
             <w:tcMar>
@@ -45,15 +44,7 @@
                 <w:sz w:val="30"/>
                 <w:szCs w:val="30"/>
               </w:rPr>
-              <w:t xml:space="preserve">Segurança de Sessão: Integração do Fim sessão e feedback ao usuário </w:t>
-            </w:r>
-            <w:r>
-              <w:rPr>
-                <w:b/>
-                <w:sz w:val="30"/>
-                <w:szCs w:val="30"/>
-              </w:rPr>
-              <w:t>gerente</w:t>
+              <w:t>Segurança de Sessão: Integração do Fim sessão e feedback ao usuário gerente</w:t>
             </w:r>
           </w:p>
         </w:tc>
@@ -119,7 +110,7 @@
         </w:tc>
         <w:tc>
           <w:tcPr>
-            <w:tcW w:w="3253" w:type="dxa"/>
+            <w:tcW w:w="2885" w:type="dxa"/>
             <w:shd w:val="clear" w:color="auto" w:fill="auto"/>
             <w:tcMar>
               <w:left w:w="98" w:type="dxa"/>
@@ -173,7 +164,7 @@
         </w:tc>
         <w:tc>
           <w:tcPr>
-            <w:tcW w:w="1487" w:type="dxa"/>
+            <w:tcW w:w="1778" w:type="dxa"/>
             <w:shd w:val="clear" w:color="auto" w:fill="auto"/>
             <w:tcMar>
               <w:left w:w="98" w:type="dxa"/>
@@ -268,25 +259,13 @@
               <w:rPr>
                 <w:b/>
               </w:rPr>
-              <w:t xml:space="preserve"> e visualizando a Home de </w:t>
-            </w:r>
-            <w:r>
-              <w:rPr>
-                <w:b/>
-              </w:rPr>
-              <w:t>gerente</w:t>
-            </w:r>
-            <w:r>
-              <w:rPr>
-                <w:b/>
-              </w:rPr>
-              <w:t>. A sessão está limitada à dois minutos.</w:t>
-            </w:r>
-          </w:p>
-        </w:tc>
-        <w:tc>
-          <w:tcPr>
-            <w:tcW w:w="3253" w:type="dxa"/>
+              <w:t xml:space="preserve"> e visualizando a Home de gerente. A sessão está limitada à dois minutos.</w:t>
+            </w:r>
+          </w:p>
+        </w:tc>
+        <w:tc>
+          <w:tcPr>
+            <w:tcW w:w="2885" w:type="dxa"/>
             <w:shd w:val="clear" w:color="auto" w:fill="auto"/>
             <w:tcMar>
               <w:left w:w="98" w:type="dxa"/>
@@ -320,28 +299,26 @@
         </w:tc>
         <w:tc>
           <w:tcPr>
-            <w:tcW w:w="1487" w:type="dxa"/>
-            <w:shd w:val="clear" w:color="auto" w:fill="auto"/>
-            <w:tcMar>
-              <w:left w:w="98" w:type="dxa"/>
-            </w:tcMar>
-          </w:tcPr>
-          <w:p>
-            <w:pPr>
-              <w:jc w:val="center"/>
+            <w:tcW w:w="1778" w:type="dxa"/>
+            <w:shd w:val="clear" w:color="auto" w:fill="auto"/>
+            <w:tcMar>
+              <w:left w:w="98" w:type="dxa"/>
+            </w:tcMar>
+          </w:tcPr>
+          <w:p>
+            <w:pPr>
               <w:rPr>
                 <w:color w:val="000000" w:themeColor="text1"/>
                 <w:highlight w:val="yellow"/>
               </w:rPr>
             </w:pPr>
-          </w:p>
-          <w:p>
-            <w:pPr>
+            <w:r>
               <w:rPr>
                 <w:color w:val="000000" w:themeColor="text1"/>
-                <w:highlight w:val="yellow"/>
-              </w:rPr>
-            </w:pPr>
+                <w:highlight w:val="green"/>
+              </w:rPr>
+              <w:t>Aprovado. O feedback “Bah é exibido.</w:t>
+            </w:r>
           </w:p>
         </w:tc>
       </w:tr>
@@ -394,7 +371,7 @@
         </w:tc>
         <w:tc>
           <w:tcPr>
-            <w:tcW w:w="3253" w:type="dxa"/>
+            <w:tcW w:w="2885" w:type="dxa"/>
             <w:shd w:val="clear" w:color="auto" w:fill="auto"/>
             <w:tcMar>
               <w:left w:w="98" w:type="dxa"/>
@@ -436,7 +413,7 @@
         </w:tc>
         <w:tc>
           <w:tcPr>
-            <w:tcW w:w="1487" w:type="dxa"/>
+            <w:tcW w:w="1778" w:type="dxa"/>
             <w:shd w:val="clear" w:color="auto" w:fill="auto"/>
             <w:tcMar>
               <w:left w:w="98" w:type="dxa"/>
@@ -450,6 +427,29 @@
                 <w:highlight w:val="yellow"/>
               </w:rPr>
             </w:pPr>
+            <w:r>
+              <w:rPr>
+                <w:color w:val="000000" w:themeColor="text1"/>
+                <w:highlight w:val="green"/>
+              </w:rPr>
+              <w:t xml:space="preserve">Aprovado. O sistema é redirecionado para o </w:t>
+            </w:r>
+            <w:proofErr w:type="spellStart"/>
+            <w:r>
+              <w:rPr>
+                <w:color w:val="000000" w:themeColor="text1"/>
+                <w:highlight w:val="green"/>
+              </w:rPr>
+              <w:t>login</w:t>
+            </w:r>
+            <w:proofErr w:type="spellEnd"/>
+            <w:r>
+              <w:rPr>
+                <w:color w:val="000000" w:themeColor="text1"/>
+                <w:highlight w:val="green"/>
+              </w:rPr>
+              <w:t>.</w:t>
+            </w:r>
           </w:p>
         </w:tc>
       </w:tr>
@@ -522,7 +522,7 @@
         </w:tc>
         <w:tc>
           <w:tcPr>
-            <w:tcW w:w="3253" w:type="dxa"/>
+            <w:tcW w:w="2885" w:type="dxa"/>
             <w:shd w:val="clear" w:color="auto" w:fill="auto"/>
             <w:tcMar>
               <w:left w:w="98" w:type="dxa"/>
@@ -556,20 +556,26 @@
         </w:tc>
         <w:tc>
           <w:tcPr>
-            <w:tcW w:w="1487" w:type="dxa"/>
-            <w:shd w:val="clear" w:color="auto" w:fill="auto"/>
-            <w:tcMar>
-              <w:left w:w="98" w:type="dxa"/>
-            </w:tcMar>
-          </w:tcPr>
-          <w:p>
-            <w:pPr>
-              <w:jc w:val="center"/>
-              <w:rPr>
-                <w:color w:val="FF0000"/>
+            <w:tcW w:w="1778" w:type="dxa"/>
+            <w:shd w:val="clear" w:color="auto" w:fill="auto"/>
+            <w:tcMar>
+              <w:left w:w="98" w:type="dxa"/>
+            </w:tcMar>
+          </w:tcPr>
+          <w:p>
+            <w:pPr>
+              <w:rPr>
+                <w:color w:val="000000" w:themeColor="text1"/>
                 <w:highlight w:val="yellow"/>
               </w:rPr>
             </w:pPr>
+            <w:r>
+              <w:rPr>
+                <w:color w:val="000000" w:themeColor="text1"/>
+                <w:highlight w:val="green"/>
+              </w:rPr>
+              <w:t>Aprovado. O feedback “Bah é exibido.</w:t>
+            </w:r>
           </w:p>
         </w:tc>
       </w:tr>
@@ -622,7 +628,7 @@
         </w:tc>
         <w:tc>
           <w:tcPr>
-            <w:tcW w:w="3253" w:type="dxa"/>
+            <w:tcW w:w="2885" w:type="dxa"/>
             <w:shd w:val="clear" w:color="auto" w:fill="auto"/>
             <w:tcMar>
               <w:left w:w="98" w:type="dxa"/>
@@ -664,7 +670,7 @@
         </w:tc>
         <w:tc>
           <w:tcPr>
-            <w:tcW w:w="1487" w:type="dxa"/>
+            <w:tcW w:w="1778" w:type="dxa"/>
             <w:shd w:val="clear" w:color="auto" w:fill="auto"/>
             <w:tcMar>
               <w:left w:w="98" w:type="dxa"/>
@@ -678,6 +684,29 @@
                 <w:highlight w:val="yellow"/>
               </w:rPr>
             </w:pPr>
+            <w:r>
+              <w:rPr>
+                <w:color w:val="000000" w:themeColor="text1"/>
+                <w:highlight w:val="green"/>
+              </w:rPr>
+              <w:t xml:space="preserve">Aprovado. O sistema é redirecionado para o </w:t>
+            </w:r>
+            <w:proofErr w:type="spellStart"/>
+            <w:r>
+              <w:rPr>
+                <w:color w:val="000000" w:themeColor="text1"/>
+                <w:highlight w:val="green"/>
+              </w:rPr>
+              <w:t>login</w:t>
+            </w:r>
+            <w:proofErr w:type="spellEnd"/>
+            <w:r>
+              <w:rPr>
+                <w:color w:val="000000" w:themeColor="text1"/>
+                <w:highlight w:val="green"/>
+              </w:rPr>
+              <w:t>.</w:t>
+            </w:r>
           </w:p>
         </w:tc>
       </w:tr>
@@ -744,27 +773,13 @@
               <w:rPr>
                 <w:b/>
               </w:rPr>
-              <w:t xml:space="preserve"> e </w:t>
-            </w:r>
-            <w:r>
-              <w:rPr>
-                <w:b/>
-              </w:rPr>
-              <w:t>estar avaliando um plano de negócio</w:t>
-            </w:r>
-            <w:bookmarkStart w:id="0" w:name="_GoBack"/>
-            <w:bookmarkEnd w:id="0"/>
-            <w:r>
-              <w:rPr>
-                <w:b/>
-              </w:rPr>
-              <w:t>. A sessão está limitada à dois minutos.</w:t>
-            </w:r>
-          </w:p>
-        </w:tc>
-        <w:tc>
-          <w:tcPr>
-            <w:tcW w:w="3253" w:type="dxa"/>
+              <w:t xml:space="preserve"> e estar avaliando um plano de negócio. A sessão está limitada à dois minutos.</w:t>
+            </w:r>
+          </w:p>
+        </w:tc>
+        <w:tc>
+          <w:tcPr>
+            <w:tcW w:w="2885" w:type="dxa"/>
             <w:shd w:val="clear" w:color="auto" w:fill="auto"/>
             <w:tcMar>
               <w:left w:w="98" w:type="dxa"/>
@@ -798,20 +813,26 @@
         </w:tc>
         <w:tc>
           <w:tcPr>
-            <w:tcW w:w="1487" w:type="dxa"/>
-            <w:shd w:val="clear" w:color="auto" w:fill="auto"/>
-            <w:tcMar>
-              <w:left w:w="98" w:type="dxa"/>
-            </w:tcMar>
-          </w:tcPr>
-          <w:p>
-            <w:pPr>
-              <w:jc w:val="center"/>
-              <w:rPr>
-                <w:color w:val="FF0000"/>
+            <w:tcW w:w="1778" w:type="dxa"/>
+            <w:shd w:val="clear" w:color="auto" w:fill="auto"/>
+            <w:tcMar>
+              <w:left w:w="98" w:type="dxa"/>
+            </w:tcMar>
+          </w:tcPr>
+          <w:p>
+            <w:pPr>
+              <w:rPr>
+                <w:color w:val="000000" w:themeColor="text1"/>
                 <w:highlight w:val="yellow"/>
               </w:rPr>
             </w:pPr>
+            <w:r>
+              <w:rPr>
+                <w:color w:val="000000" w:themeColor="text1"/>
+                <w:highlight w:val="green"/>
+              </w:rPr>
+              <w:t>Aprovado. O feedback “Bah é exibido.</w:t>
+            </w:r>
           </w:p>
         </w:tc>
       </w:tr>
@@ -864,7 +885,7 @@
         </w:tc>
         <w:tc>
           <w:tcPr>
-            <w:tcW w:w="3253" w:type="dxa"/>
+            <w:tcW w:w="2885" w:type="dxa"/>
             <w:shd w:val="clear" w:color="auto" w:fill="auto"/>
             <w:tcMar>
               <w:left w:w="98" w:type="dxa"/>
@@ -906,7 +927,7 @@
         </w:tc>
         <w:tc>
           <w:tcPr>
-            <w:tcW w:w="1487" w:type="dxa"/>
+            <w:tcW w:w="1778" w:type="dxa"/>
             <w:shd w:val="clear" w:color="auto" w:fill="auto"/>
             <w:tcMar>
               <w:left w:w="98" w:type="dxa"/>
@@ -920,11 +941,37 @@
                 <w:highlight w:val="yellow"/>
               </w:rPr>
             </w:pPr>
+            <w:r>
+              <w:rPr>
+                <w:color w:val="000000" w:themeColor="text1"/>
+                <w:highlight w:val="green"/>
+              </w:rPr>
+              <w:t xml:space="preserve">Aprovado. O sistema é redirecionado para o </w:t>
+            </w:r>
+            <w:proofErr w:type="spellStart"/>
+            <w:r>
+              <w:rPr>
+                <w:color w:val="000000" w:themeColor="text1"/>
+                <w:highlight w:val="green"/>
+              </w:rPr>
+              <w:t>login</w:t>
+            </w:r>
+            <w:proofErr w:type="spellEnd"/>
+            <w:r>
+              <w:rPr>
+                <w:color w:val="000000" w:themeColor="text1"/>
+                <w:highlight w:val="green"/>
+              </w:rPr>
+              <w:t>.</w:t>
+            </w:r>
           </w:p>
         </w:tc>
       </w:tr>
     </w:tbl>
-    <w:p/>
+    <w:p>
+      <w:bookmarkStart w:id="0" w:name="_GoBack"/>
+      <w:bookmarkEnd w:id="0"/>
+    </w:p>
     <w:sectPr>
       <w:pgSz w:w="11906" w:h="16838"/>
       <w:pgMar w:top="1417" w:right="1701" w:bottom="1417" w:left="1701" w:header="708" w:footer="708" w:gutter="0"/>
@@ -1507,6 +1554,7 @@
       <w:sz w:val="20"/>
     </w:rPr>
     <w:tblPr>
+      <w:tblInd w:w="0" w:type="dxa"/>
       <w:tblBorders>
         <w:top w:val="single" w:sz="4" w:space="0" w:color="auto"/>
         <w:left w:val="single" w:sz="4" w:space="0" w:color="auto"/>

</xml_diff>